<commit_message>
Fully updated Workflow document
</commit_message>
<xml_diff>
--- a/doc/system/control/WorkFlow.docx
+++ b/doc/system/control/WorkFlow.docx
@@ -2,8 +2,6 @@
 <file path=word/document.xml><?xml version="1.0" encoding="utf-8"?>
 <w:document xmlns:wpc="http://schemas.microsoft.com/office/word/2010/wordprocessingCanvas" xmlns:mc="http://schemas.openxmlformats.org/markup-compatibility/2006" xmlns:o="urn:schemas-microsoft-com:office:office" xmlns:r="http://schemas.openxmlformats.org/officeDocument/2006/relationships" xmlns:m="http://schemas.openxmlformats.org/officeDocument/2006/math" xmlns:v="urn:schemas-microsoft-com:vml" xmlns:wp14="http://schemas.microsoft.com/office/word/2010/wordprocessingDrawing" xmlns:wp="http://schemas.openxmlformats.org/drawingml/2006/wordprocessingDrawing" xmlns:w10="urn:schemas-microsoft-com:office:word" xmlns:w="http://schemas.openxmlformats.org/wordprocessingml/2006/main" xmlns:w14="http://schemas.microsoft.com/office/word/2010/wordml" xmlns:wpg="http://schemas.microsoft.com/office/word/2010/wordprocessingGroup" xmlns:wpi="http://schemas.microsoft.com/office/word/2010/wordprocessingInk" xmlns:wne="http://schemas.microsoft.com/office/word/2006/wordml" xmlns:wps="http://schemas.microsoft.com/office/word/2010/wordprocessingShape" mc:Ignorable="w14 wp14">
   <w:body>
-    <w:bookmarkStart w:id="0" w:name="_GoBack" w:displacedByCustomXml="next"/>
-    <w:bookmarkEnd w:id="0" w:displacedByCustomXml="next"/>
     <w:sdt>
       <w:sdtPr>
         <w:rPr>
@@ -2309,12 +2307,12 @@
       <w:pPr>
         <w:pStyle w:val="Heading1"/>
       </w:pPr>
-      <w:bookmarkStart w:id="1" w:name="_Toc321141517"/>
+      <w:bookmarkStart w:id="0" w:name="_Toc321141517"/>
       <w:r>
         <w:lastRenderedPageBreak/>
         <w:t>Introducti</w:t>
       </w:r>
-      <w:bookmarkEnd w:id="1"/>
+      <w:bookmarkEnd w:id="0"/>
       <w:r>
         <w:t>on</w:t>
       </w:r>
@@ -2345,9 +2343,11 @@
         </w:numPr>
         <w:spacing w:after="200" w:line="276" w:lineRule="auto"/>
       </w:pPr>
+      <w:proofErr w:type="spellStart"/>
       <w:r>
         <w:t>Statusdiagram</w:t>
       </w:r>
+      <w:proofErr w:type="spellEnd"/>
     </w:p>
     <w:p>
       <w:pPr>
@@ -2387,9 +2387,11 @@
         </w:numPr>
         <w:spacing w:after="200" w:line="276" w:lineRule="auto"/>
       </w:pPr>
+      <w:proofErr w:type="spellStart"/>
       <w:r>
         <w:t>Screendump</w:t>
       </w:r>
+      <w:proofErr w:type="spellEnd"/>
     </w:p>
     <w:p/>
     <w:p>
@@ -2401,11 +2403,13 @@
       <w:pPr>
         <w:pStyle w:val="Heading1"/>
       </w:pPr>
-      <w:bookmarkStart w:id="2" w:name="_Toc321141518"/>
+      <w:bookmarkStart w:id="1" w:name="_Toc321141518"/>
       <w:r>
         <w:lastRenderedPageBreak/>
         <w:t>Screendump main screen</w:t>
       </w:r>
+      <w:bookmarkStart w:id="2" w:name="_GoBack"/>
+      <w:bookmarkEnd w:id="1"/>
       <w:bookmarkEnd w:id="2"/>
     </w:p>
     <w:p>
@@ -2415,10 +2419,10 @@
           <w:lang w:val="nl-NL" w:eastAsia="nl-NL"/>
         </w:rPr>
         <w:drawing>
-          <wp:inline distT="0" distB="0" distL="0" distR="0" wp14:anchorId="378BEC36" wp14:editId="0DF1A0CC">
-            <wp:extent cx="5697341" cy="3000375"/>
-            <wp:effectExtent l="19050" t="0" r="0" b="0"/>
-            <wp:docPr id="1" name="Picture 0" descr="Screens.png"/>
+          <wp:inline distT="0" distB="0" distL="0" distR="0">
+            <wp:extent cx="5943600" cy="2486025"/>
+            <wp:effectExtent l="0" t="0" r="0" b="9525"/>
+            <wp:docPr id="3" name="Picture 3"/>
             <wp:cNvGraphicFramePr>
               <a:graphicFrameLocks xmlns:a="http://schemas.openxmlformats.org/drawingml/2006/main" noChangeAspect="1"/>
             </wp:cNvGraphicFramePr>
@@ -2426,24 +2430,36 @@
               <a:graphicData uri="http://schemas.openxmlformats.org/drawingml/2006/picture">
                 <pic:pic xmlns:pic="http://schemas.openxmlformats.org/drawingml/2006/picture">
                   <pic:nvPicPr>
-                    <pic:cNvPr id="0" name="Screens.png"/>
-                    <pic:cNvPicPr/>
+                    <pic:cNvPr id="0" name="Picture 13"/>
+                    <pic:cNvPicPr>
+                      <a:picLocks noChangeAspect="1" noChangeArrowheads="1"/>
+                    </pic:cNvPicPr>
                   </pic:nvPicPr>
                   <pic:blipFill>
-                    <a:blip r:embed="rId10" cstate="print"/>
-                    <a:srcRect r="44132" b="52910"/>
+                    <a:blip r:embed="rId10">
+                      <a:extLst>
+                        <a:ext uri="{28A0092B-C50C-407E-A947-70E740481C1C}">
+                          <a14:useLocalDpi xmlns:a14="http://schemas.microsoft.com/office/drawing/2010/main" val="0"/>
+                        </a:ext>
+                      </a:extLst>
+                    </a:blip>
+                    <a:srcRect/>
                     <a:stretch>
                       <a:fillRect/>
                     </a:stretch>
                   </pic:blipFill>
-                  <pic:spPr>
+                  <pic:spPr bwMode="auto">
                     <a:xfrm>
                       <a:off x="0" y="0"/>
-                      <a:ext cx="5701141" cy="3002376"/>
+                      <a:ext cx="5943600" cy="2486025"/>
                     </a:xfrm>
                     <a:prstGeom prst="rect">
                       <a:avLst/>
                     </a:prstGeom>
+                    <a:noFill/>
+                    <a:ln>
+                      <a:noFill/>
+                    </a:ln>
                   </pic:spPr>
                 </pic:pic>
               </a:graphicData>
@@ -2498,7 +2514,7 @@
           <v:shape id="_x0000_i1025" type="#_x0000_t75" style="width:432.75pt;height:314.25pt" o:ole="">
             <v:imagedata r:id="rId11" o:title=""/>
           </v:shape>
-          <o:OLEObject Type="Embed" ProgID="Visio.Drawing.11" ShapeID="_x0000_i1025" DrawAspect="Content" ObjectID="_1433674985" r:id="rId12"/>
+          <o:OLEObject Type="Embed" ProgID="Visio.Drawing.11" ShapeID="_x0000_i1025" DrawAspect="Content" ObjectID="_1433677944" r:id="rId12"/>
         </w:object>
       </w:r>
       <w:r>
@@ -2510,16 +2526,16 @@
         <w:pStyle w:val="NoSpacing"/>
       </w:pPr>
       <w:r>
+        <w:t>There are five states the program can be in. These states will be explained in the document.</w:t>
+      </w:r>
+    </w:p>
+    <w:p>
+      <w:pPr>
+        <w:pStyle w:val="Heading1"/>
+      </w:pPr>
+      <w:bookmarkStart w:id="4" w:name="_Toc321141520"/>
+      <w:r>
         <w:lastRenderedPageBreak/>
-        <w:t>There are five states the program can be in. These states will be explained in the document.</w:t>
-      </w:r>
-    </w:p>
-    <w:p>
-      <w:pPr>
-        <w:pStyle w:val="Heading1"/>
-      </w:pPr>
-      <w:bookmarkStart w:id="4" w:name="_Toc321141520"/>
-      <w:r>
         <w:t>Status</w:t>
       </w:r>
       <w:bookmarkEnd w:id="4"/>
@@ -2609,7 +2625,7 @@
           <v:shape id="_x0000_i1026" type="#_x0000_t75" style="width:114pt;height:183pt" o:ole="">
             <v:imagedata r:id="rId13" o:title="" croptop="18596f" cropleft="16005f" cropright="22238f"/>
           </v:shape>
-          <o:OLEObject Type="Embed" ProgID="Visio.Drawing.11" ShapeID="_x0000_i1026" DrawAspect="Content" ObjectID="_1433674986" r:id="rId14"/>
+          <o:OLEObject Type="Embed" ProgID="Visio.Drawing.11" ShapeID="_x0000_i1026" DrawAspect="Content" ObjectID="_1433677945" r:id="rId14"/>
         </w:object>
       </w:r>
     </w:p>
@@ -2737,9 +2753,11 @@
             <w:pPr>
               <w:pStyle w:val="NoSpacing"/>
             </w:pPr>
+            <w:proofErr w:type="spellStart"/>
             <w:r>
               <w:t>isWorkspace</w:t>
             </w:r>
+            <w:proofErr w:type="spellEnd"/>
           </w:p>
         </w:tc>
         <w:tc>
@@ -2765,9 +2783,11 @@
             <w:pPr>
               <w:pStyle w:val="NoSpacing"/>
             </w:pPr>
+            <w:proofErr w:type="spellStart"/>
             <w:r>
               <w:t>isDefined</w:t>
             </w:r>
+            <w:proofErr w:type="spellEnd"/>
           </w:p>
         </w:tc>
         <w:tc>
@@ -2793,9 +2813,11 @@
             <w:pPr>
               <w:pStyle w:val="NoSpacing"/>
             </w:pPr>
+            <w:proofErr w:type="spellStart"/>
             <w:r>
               <w:t>isMapped</w:t>
             </w:r>
+            <w:proofErr w:type="spellEnd"/>
           </w:p>
         </w:tc>
         <w:tc>
@@ -2821,9 +2843,11 @@
             <w:pPr>
               <w:pStyle w:val="NoSpacing"/>
             </w:pPr>
+            <w:proofErr w:type="spellStart"/>
             <w:r>
               <w:t>isValidated</w:t>
             </w:r>
+            <w:proofErr w:type="spellEnd"/>
           </w:p>
         </w:tc>
         <w:tc>
@@ -2849,9 +2873,11 @@
             <w:pPr>
               <w:pStyle w:val="NoSpacing"/>
             </w:pPr>
+            <w:proofErr w:type="spellStart"/>
             <w:r>
               <w:t>isAnalyzed</w:t>
             </w:r>
+            <w:proofErr w:type="spellEnd"/>
           </w:p>
         </w:tc>
         <w:tc>
@@ -2953,9 +2979,11 @@
             <w:pPr>
               <w:pStyle w:val="NoSpacing"/>
             </w:pPr>
+            <w:proofErr w:type="spellStart"/>
             <w:r>
               <w:t>AnalyseService</w:t>
             </w:r>
+            <w:proofErr w:type="spellEnd"/>
           </w:p>
         </w:tc>
         <w:tc>
@@ -2994,9 +3022,11 @@
             <w:pPr>
               <w:pStyle w:val="NoSpacing"/>
             </w:pPr>
+            <w:proofErr w:type="spellStart"/>
             <w:r>
               <w:t>DefineService</w:t>
             </w:r>
+            <w:proofErr w:type="spellEnd"/>
           </w:p>
         </w:tc>
         <w:tc>
@@ -3035,9 +3065,11 @@
             <w:pPr>
               <w:pStyle w:val="NoSpacing"/>
             </w:pPr>
+            <w:proofErr w:type="spellStart"/>
             <w:r>
               <w:t>ValidateService</w:t>
             </w:r>
+            <w:proofErr w:type="spellEnd"/>
           </w:p>
         </w:tc>
         <w:tc>
@@ -3076,9 +3108,11 @@
             <w:pPr>
               <w:pStyle w:val="NoSpacing"/>
             </w:pPr>
+            <w:proofErr w:type="spellStart"/>
             <w:r>
               <w:t>ArchtectureGraphicsService</w:t>
             </w:r>
+            <w:proofErr w:type="spellEnd"/>
           </w:p>
         </w:tc>
         <w:tc>
@@ -3204,7 +3238,7 @@
           <v:shape id="_x0000_i1027" type="#_x0000_t75" style="width:419.25pt;height:336pt" o:ole="">
             <v:imagedata r:id="rId15" o:title="" croptop="12578f"/>
           </v:shape>
-          <o:OLEObject Type="Embed" ProgID="Visio.Drawing.11" ShapeID="_x0000_i1027" DrawAspect="Content" ObjectID="_1433674987" r:id="rId16"/>
+          <o:OLEObject Type="Embed" ProgID="Visio.Drawing.11" ShapeID="_x0000_i1027" DrawAspect="Content" ObjectID="_1433677946" r:id="rId16"/>
         </w:object>
       </w:r>
     </w:p>
@@ -3340,9 +3374,11 @@
             <w:pPr>
               <w:pStyle w:val="NoSpacing"/>
             </w:pPr>
+            <w:proofErr w:type="spellStart"/>
             <w:r>
               <w:t>isWorkspace</w:t>
             </w:r>
+            <w:proofErr w:type="spellEnd"/>
           </w:p>
         </w:tc>
         <w:tc>
@@ -3368,9 +3404,11 @@
             <w:pPr>
               <w:pStyle w:val="NoSpacing"/>
             </w:pPr>
+            <w:proofErr w:type="spellStart"/>
             <w:r>
               <w:t>isDefined</w:t>
             </w:r>
+            <w:proofErr w:type="spellEnd"/>
           </w:p>
         </w:tc>
         <w:tc>
@@ -3396,9 +3434,11 @@
             <w:pPr>
               <w:pStyle w:val="NoSpacing"/>
             </w:pPr>
+            <w:proofErr w:type="spellStart"/>
             <w:r>
               <w:t>isMapped</w:t>
             </w:r>
+            <w:proofErr w:type="spellEnd"/>
           </w:p>
         </w:tc>
         <w:tc>
@@ -3424,9 +3464,11 @@
             <w:pPr>
               <w:pStyle w:val="NoSpacing"/>
             </w:pPr>
+            <w:proofErr w:type="spellStart"/>
             <w:r>
               <w:t>isValidated</w:t>
             </w:r>
+            <w:proofErr w:type="spellEnd"/>
           </w:p>
         </w:tc>
         <w:tc>
@@ -3452,9 +3494,11 @@
             <w:pPr>
               <w:pStyle w:val="NoSpacing"/>
             </w:pPr>
+            <w:proofErr w:type="spellStart"/>
             <w:r>
               <w:t>isAnalyzed</w:t>
             </w:r>
+            <w:proofErr w:type="spellEnd"/>
           </w:p>
         </w:tc>
         <w:tc>
@@ -3557,9 +3601,11 @@
             <w:pPr>
               <w:pStyle w:val="NoSpacing"/>
             </w:pPr>
+            <w:proofErr w:type="spellStart"/>
             <w:r>
               <w:t>AnalyseService</w:t>
             </w:r>
+            <w:proofErr w:type="spellEnd"/>
           </w:p>
         </w:tc>
         <w:tc>
@@ -3598,9 +3644,11 @@
             <w:pPr>
               <w:pStyle w:val="NoSpacing"/>
             </w:pPr>
+            <w:proofErr w:type="spellStart"/>
             <w:r>
               <w:t>DefineService</w:t>
             </w:r>
+            <w:proofErr w:type="spellEnd"/>
           </w:p>
         </w:tc>
         <w:tc>
@@ -3639,9 +3687,11 @@
             <w:pPr>
               <w:pStyle w:val="NoSpacing"/>
             </w:pPr>
+            <w:proofErr w:type="spellStart"/>
             <w:r>
               <w:t>ValidateService</w:t>
             </w:r>
+            <w:proofErr w:type="spellEnd"/>
           </w:p>
         </w:tc>
         <w:tc>
@@ -3680,9 +3730,11 @@
             <w:pPr>
               <w:pStyle w:val="NoSpacing"/>
             </w:pPr>
+            <w:proofErr w:type="spellStart"/>
             <w:r>
               <w:t>ArchtectureGraphicsService</w:t>
             </w:r>
+            <w:proofErr w:type="spellEnd"/>
           </w:p>
         </w:tc>
         <w:tc>
@@ -3776,7 +3828,7 @@
           <v:shape id="_x0000_i1028" type="#_x0000_t75" style="width:245.25pt;height:293.25pt" o:ole="">
             <v:imagedata r:id="rId17" o:title="" croptop="14123f"/>
           </v:shape>
-          <o:OLEObject Type="Embed" ProgID="Visio.Drawing.11" ShapeID="_x0000_i1028" DrawAspect="Content" ObjectID="_1433674988" r:id="rId18"/>
+          <o:OLEObject Type="Embed" ProgID="Visio.Drawing.11" ShapeID="_x0000_i1028" DrawAspect="Content" ObjectID="_1433677947" r:id="rId18"/>
         </w:object>
       </w:r>
     </w:p>
@@ -3934,9 +3986,11 @@
             <w:pPr>
               <w:pStyle w:val="NoSpacing"/>
             </w:pPr>
+            <w:proofErr w:type="spellStart"/>
             <w:r>
               <w:t>isWorkspace</w:t>
             </w:r>
+            <w:proofErr w:type="spellEnd"/>
           </w:p>
         </w:tc>
         <w:tc>
@@ -3962,9 +4016,11 @@
             <w:pPr>
               <w:pStyle w:val="NoSpacing"/>
             </w:pPr>
+            <w:proofErr w:type="spellStart"/>
             <w:r>
               <w:t>isDefined</w:t>
             </w:r>
+            <w:proofErr w:type="spellEnd"/>
           </w:p>
         </w:tc>
         <w:tc>
@@ -3990,10 +4046,12 @@
             <w:pPr>
               <w:pStyle w:val="NoSpacing"/>
             </w:pPr>
+            <w:proofErr w:type="spellStart"/>
             <w:r>
               <w:lastRenderedPageBreak/>
               <w:t>isMapped</w:t>
             </w:r>
+            <w:proofErr w:type="spellEnd"/>
           </w:p>
         </w:tc>
         <w:tc>
@@ -4019,9 +4077,11 @@
             <w:pPr>
               <w:pStyle w:val="NoSpacing"/>
             </w:pPr>
+            <w:proofErr w:type="spellStart"/>
             <w:r>
               <w:t>isValidated</w:t>
             </w:r>
+            <w:proofErr w:type="spellEnd"/>
           </w:p>
         </w:tc>
         <w:tc>
@@ -4047,9 +4107,11 @@
             <w:pPr>
               <w:pStyle w:val="NoSpacing"/>
             </w:pPr>
+            <w:proofErr w:type="spellStart"/>
             <w:r>
               <w:t>isAnalyzed</w:t>
             </w:r>
+            <w:proofErr w:type="spellEnd"/>
           </w:p>
         </w:tc>
         <w:tc>
@@ -4151,9 +4213,11 @@
             <w:pPr>
               <w:pStyle w:val="NoSpacing"/>
             </w:pPr>
+            <w:proofErr w:type="spellStart"/>
             <w:r>
               <w:t>AnalyseService</w:t>
             </w:r>
+            <w:proofErr w:type="spellEnd"/>
           </w:p>
         </w:tc>
         <w:tc>
@@ -4192,9 +4256,11 @@
             <w:pPr>
               <w:pStyle w:val="NoSpacing"/>
             </w:pPr>
+            <w:proofErr w:type="spellStart"/>
             <w:r>
               <w:t>DefineService</w:t>
             </w:r>
+            <w:proofErr w:type="spellEnd"/>
           </w:p>
         </w:tc>
         <w:tc>
@@ -4233,9 +4299,11 @@
             <w:pPr>
               <w:pStyle w:val="NoSpacing"/>
             </w:pPr>
+            <w:proofErr w:type="spellStart"/>
             <w:r>
               <w:t>ValidateService</w:t>
             </w:r>
+            <w:proofErr w:type="spellEnd"/>
           </w:p>
         </w:tc>
         <w:tc>
@@ -4274,9 +4342,11 @@
             <w:pPr>
               <w:pStyle w:val="NoSpacing"/>
             </w:pPr>
+            <w:proofErr w:type="spellStart"/>
             <w:r>
               <w:t>ArchtectureGraphicsService</w:t>
             </w:r>
+            <w:proofErr w:type="spellEnd"/>
           </w:p>
         </w:tc>
         <w:tc>
@@ -4370,7 +4440,7 @@
           <v:shape id="_x0000_i1029" type="#_x0000_t75" style="width:248.25pt;height:276.75pt" o:ole="">
             <v:imagedata r:id="rId19" o:title="" croptop="14863f"/>
           </v:shape>
-          <o:OLEObject Type="Embed" ProgID="Visio.Drawing.11" ShapeID="_x0000_i1029" DrawAspect="Content" ObjectID="_1433674989" r:id="rId20"/>
+          <o:OLEObject Type="Embed" ProgID="Visio.Drawing.11" ShapeID="_x0000_i1029" DrawAspect="Content" ObjectID="_1433677948" r:id="rId20"/>
         </w:object>
       </w:r>
     </w:p>
@@ -4551,9 +4621,11 @@
             <w:pPr>
               <w:pStyle w:val="NoSpacing"/>
             </w:pPr>
+            <w:proofErr w:type="spellStart"/>
             <w:r>
               <w:t>isWorkspace</w:t>
             </w:r>
+            <w:proofErr w:type="spellEnd"/>
           </w:p>
         </w:tc>
         <w:tc>
@@ -4579,9 +4651,11 @@
             <w:pPr>
               <w:pStyle w:val="NoSpacing"/>
             </w:pPr>
+            <w:proofErr w:type="spellStart"/>
             <w:r>
               <w:t>isDefined</w:t>
             </w:r>
+            <w:proofErr w:type="spellEnd"/>
           </w:p>
         </w:tc>
         <w:tc>
@@ -4607,9 +4681,11 @@
             <w:pPr>
               <w:pStyle w:val="NoSpacing"/>
             </w:pPr>
+            <w:proofErr w:type="spellStart"/>
             <w:r>
               <w:t>isMapped</w:t>
             </w:r>
+            <w:proofErr w:type="spellEnd"/>
           </w:p>
         </w:tc>
         <w:tc>
@@ -4635,9 +4711,11 @@
             <w:pPr>
               <w:pStyle w:val="NoSpacing"/>
             </w:pPr>
+            <w:proofErr w:type="spellStart"/>
             <w:r>
               <w:t>isValidated</w:t>
             </w:r>
+            <w:proofErr w:type="spellEnd"/>
           </w:p>
         </w:tc>
         <w:tc>
@@ -4663,9 +4741,11 @@
             <w:pPr>
               <w:pStyle w:val="NoSpacing"/>
             </w:pPr>
+            <w:proofErr w:type="spellStart"/>
             <w:r>
               <w:t>isAnalyzed</w:t>
             </w:r>
+            <w:proofErr w:type="spellEnd"/>
           </w:p>
         </w:tc>
         <w:tc>
@@ -4767,9 +4847,11 @@
             <w:pPr>
               <w:pStyle w:val="NoSpacing"/>
             </w:pPr>
+            <w:proofErr w:type="spellStart"/>
             <w:r>
               <w:t>AnalyseService</w:t>
             </w:r>
+            <w:proofErr w:type="spellEnd"/>
           </w:p>
         </w:tc>
         <w:tc>
@@ -4808,9 +4890,11 @@
             <w:pPr>
               <w:pStyle w:val="NoSpacing"/>
             </w:pPr>
+            <w:proofErr w:type="spellStart"/>
             <w:r>
               <w:t>DefineService</w:t>
             </w:r>
+            <w:proofErr w:type="spellEnd"/>
           </w:p>
         </w:tc>
         <w:tc>
@@ -4849,9 +4933,11 @@
             <w:pPr>
               <w:pStyle w:val="NoSpacing"/>
             </w:pPr>
+            <w:proofErr w:type="spellStart"/>
             <w:r>
               <w:t>ValidateService</w:t>
             </w:r>
+            <w:proofErr w:type="spellEnd"/>
           </w:p>
         </w:tc>
         <w:tc>
@@ -4890,9 +4976,11 @@
             <w:pPr>
               <w:pStyle w:val="NoSpacing"/>
             </w:pPr>
+            <w:proofErr w:type="spellStart"/>
             <w:r>
               <w:t>ArchtectureGraphicsService</w:t>
             </w:r>
+            <w:proofErr w:type="spellEnd"/>
           </w:p>
         </w:tc>
         <w:tc>
@@ -4990,7 +5078,7 @@
           <v:shape id="_x0000_i1030" type="#_x0000_t75" style="width:203.25pt;height:262.5pt" o:ole="">
             <v:imagedata r:id="rId21" o:title=""/>
           </v:shape>
-          <o:OLEObject Type="Embed" ProgID="Visio.Drawing.11" ShapeID="_x0000_i1030" DrawAspect="Content" ObjectID="_1433674990" r:id="rId22"/>
+          <o:OLEObject Type="Embed" ProgID="Visio.Drawing.11" ShapeID="_x0000_i1030" DrawAspect="Content" ObjectID="_1433677949" r:id="rId22"/>
         </w:object>
       </w:r>
     </w:p>
@@ -5178,9 +5266,11 @@
             <w:pPr>
               <w:pStyle w:val="NoSpacing"/>
             </w:pPr>
+            <w:proofErr w:type="spellStart"/>
             <w:r>
               <w:t>isWorkspace</w:t>
             </w:r>
+            <w:proofErr w:type="spellEnd"/>
           </w:p>
         </w:tc>
         <w:tc>
@@ -5206,9 +5296,11 @@
             <w:pPr>
               <w:pStyle w:val="NoSpacing"/>
             </w:pPr>
+            <w:proofErr w:type="spellStart"/>
             <w:r>
               <w:t>isDefined</w:t>
             </w:r>
+            <w:proofErr w:type="spellEnd"/>
           </w:p>
         </w:tc>
         <w:tc>
@@ -5234,9 +5326,11 @@
             <w:pPr>
               <w:pStyle w:val="NoSpacing"/>
             </w:pPr>
+            <w:proofErr w:type="spellStart"/>
             <w:r>
               <w:t>isMapped</w:t>
             </w:r>
+            <w:proofErr w:type="spellEnd"/>
           </w:p>
         </w:tc>
         <w:tc>
@@ -5262,9 +5356,11 @@
             <w:pPr>
               <w:pStyle w:val="NoSpacing"/>
             </w:pPr>
+            <w:proofErr w:type="spellStart"/>
             <w:r>
               <w:t>isValidated</w:t>
             </w:r>
+            <w:proofErr w:type="spellEnd"/>
           </w:p>
         </w:tc>
         <w:tc>
@@ -5290,9 +5386,11 @@
             <w:pPr>
               <w:pStyle w:val="NoSpacing"/>
             </w:pPr>
+            <w:proofErr w:type="spellStart"/>
             <w:r>
               <w:t>isAnalyzed</w:t>
             </w:r>
+            <w:proofErr w:type="spellEnd"/>
           </w:p>
         </w:tc>
         <w:tc>
@@ -5394,10 +5492,12 @@
             <w:pPr>
               <w:pStyle w:val="NoSpacing"/>
             </w:pPr>
+            <w:proofErr w:type="spellStart"/>
             <w:r>
               <w:lastRenderedPageBreak/>
               <w:t>AnalyseService</w:t>
             </w:r>
+            <w:proofErr w:type="spellEnd"/>
           </w:p>
         </w:tc>
         <w:tc>
@@ -5436,9 +5536,11 @@
             <w:pPr>
               <w:pStyle w:val="NoSpacing"/>
             </w:pPr>
+            <w:proofErr w:type="spellStart"/>
             <w:r>
               <w:t>DefineService</w:t>
             </w:r>
+            <w:proofErr w:type="spellEnd"/>
           </w:p>
         </w:tc>
         <w:tc>
@@ -5477,9 +5579,11 @@
             <w:pPr>
               <w:pStyle w:val="NoSpacing"/>
             </w:pPr>
+            <w:proofErr w:type="spellStart"/>
             <w:r>
               <w:t>ValidateService</w:t>
             </w:r>
+            <w:proofErr w:type="spellEnd"/>
           </w:p>
         </w:tc>
         <w:tc>
@@ -5518,9 +5622,11 @@
             <w:pPr>
               <w:pStyle w:val="NoSpacing"/>
             </w:pPr>
+            <w:proofErr w:type="spellStart"/>
             <w:r>
               <w:t>ArchtectureGraphicsService</w:t>
             </w:r>
+            <w:proofErr w:type="spellEnd"/>
           </w:p>
         </w:tc>
         <w:tc>
@@ -5583,7 +5689,7 @@
           <v:shape id="_x0000_i1031" type="#_x0000_t75" style="width:278.25pt;height:287.25pt" o:ole="">
             <v:imagedata r:id="rId23" o:title="" croptop="15549f"/>
           </v:shape>
-          <o:OLEObject Type="Embed" ProgID="Visio.Drawing.11" ShapeID="_x0000_i1031" DrawAspect="Content" ObjectID="_1433674991" r:id="rId24"/>
+          <o:OLEObject Type="Embed" ProgID="Visio.Drawing.11" ShapeID="_x0000_i1031" DrawAspect="Content" ObjectID="_1433677950" r:id="rId24"/>
         </w:object>
       </w:r>
     </w:p>
@@ -5624,7 +5730,7 @@
           <v:shape id="_x0000_i1032" type="#_x0000_t75" style="width:240.75pt;height:254.25pt" o:ole="">
             <v:imagedata r:id="rId25" o:title="" croptop="17091f"/>
           </v:shape>
-          <o:OLEObject Type="Embed" ProgID="Visio.Drawing.11" ShapeID="_x0000_i1032" DrawAspect="Content" ObjectID="_1433674992" r:id="rId26"/>
+          <o:OLEObject Type="Embed" ProgID="Visio.Drawing.11" ShapeID="_x0000_i1032" DrawAspect="Content" ObjectID="_1433677951" r:id="rId26"/>
         </w:object>
       </w:r>
     </w:p>
@@ -5649,7 +5755,7 @@
           <v:shape id="_x0000_i1033" type="#_x0000_t75" style="width:240.75pt;height:258.75pt" o:ole="">
             <v:imagedata r:id="rId27" o:title="" croptop="16266f"/>
           </v:shape>
-          <o:OLEObject Type="Embed" ProgID="Visio.Drawing.11" ShapeID="_x0000_i1033" DrawAspect="Content" ObjectID="_1433674993" r:id="rId28"/>
+          <o:OLEObject Type="Embed" ProgID="Visio.Drawing.11" ShapeID="_x0000_i1033" DrawAspect="Content" ObjectID="_1433677952" r:id="rId28"/>
         </w:object>
       </w:r>
     </w:p>
@@ -5694,7 +5800,7 @@
           <v:shape id="_x0000_i1034" type="#_x0000_t75" style="width:223.5pt;height:221.25pt" o:ole="">
             <v:imagedata r:id="rId29" o:title="" croptop="17568f"/>
           </v:shape>
-          <o:OLEObject Type="Embed" ProgID="Visio.Drawing.11" ShapeID="_x0000_i1034" DrawAspect="Content" ObjectID="_1433674994" r:id="rId30"/>
+          <o:OLEObject Type="Embed" ProgID="Visio.Drawing.11" ShapeID="_x0000_i1034" DrawAspect="Content" ObjectID="_1433677953" r:id="rId30"/>
         </w:object>
       </w:r>
     </w:p>
@@ -5719,7 +5825,7 @@
           <v:shape id="_x0000_i1035" type="#_x0000_t75" style="width:313.5pt;height:237.75pt" o:ole="">
             <v:imagedata r:id="rId31" o:title="" croptop="17318f"/>
           </v:shape>
-          <o:OLEObject Type="Embed" ProgID="Visio.Drawing.11" ShapeID="_x0000_i1035" DrawAspect="Content" ObjectID="_1433674995" r:id="rId32"/>
+          <o:OLEObject Type="Embed" ProgID="Visio.Drawing.11" ShapeID="_x0000_i1035" DrawAspect="Content" ObjectID="_1433677954" r:id="rId32"/>
         </w:object>
       </w:r>
     </w:p>
@@ -5926,7 +6032,7 @@
             <w:sz w:val="28"/>
             <w:szCs w:val="28"/>
           </w:rPr>
-          <w:t>1</w:t>
+          <w:t>3</w:t>
         </w:r>
         <w:r>
           <w:rPr>
@@ -12185,7 +12291,7 @@
 </file>
 
 <file path=customXml/itemProps2.xml><?xml version="1.0" encoding="utf-8"?>
-<ds:datastoreItem xmlns:ds="http://schemas.openxmlformats.org/officeDocument/2006/customXml" ds:itemID="{51F059F2-BDFD-46EA-8475-09E70F299C8C}">
+<ds:datastoreItem xmlns:ds="http://schemas.openxmlformats.org/officeDocument/2006/customXml" ds:itemID="{247A9096-1A3E-435A-839C-1C7C53AFB717}">
   <ds:schemaRefs>
     <ds:schemaRef ds:uri="http://schemas.openxmlformats.org/officeDocument/2006/bibliography"/>
   </ds:schemaRefs>

</xml_diff>